<commit_message>
used kendall's for 5 and 6
</commit_message>
<xml_diff>
--- a/paghahanda.docx
+++ b/paghahanda.docx
@@ -448,6 +448,61 @@
           <w:rStyle w:val="VerbatimChar"/>
         </w:rPr>
         <w:t xml:space="preserve">Updated tutorial for smplot: smin95.github.io/dataviz/</w:t>
+      </w:r>
+    </w:p>
+    <w:p>
+      <w:pPr>
+        <w:pStyle w:val="SourceCode"/>
+      </w:pPr>
+      <w:r>
+        <w:rPr>
+          <w:rStyle w:val="FunctionTok"/>
+        </w:rPr>
+        <w:t xml:space="preserve">library</w:t>
+      </w:r>
+      <w:r>
+        <w:rPr>
+          <w:rStyle w:val="NormalTok"/>
+        </w:rPr>
+        <w:t xml:space="preserve">(apa)</w:t>
+      </w:r>
+    </w:p>
+    <w:p>
+      <w:pPr>
+        <w:pStyle w:val="SourceCode"/>
+      </w:pPr>
+      <w:r>
+        <w:br/>
+      </w:r>
+      <w:r>
+        <w:rPr>
+          <w:rStyle w:val="VerbatimChar"/>
+        </w:rPr>
+        <w:t xml:space="preserve">Attaching package: 'apa'</w:t>
+      </w:r>
+      <w:r>
+        <w:br/>
+      </w:r>
+      <w:r>
+        <w:br/>
+      </w:r>
+      <w:r>
+        <w:rPr>
+          <w:rStyle w:val="VerbatimChar"/>
+        </w:rPr>
+        <w:t xml:space="preserve">The following objects are masked from 'package:rstatix':</w:t>
+      </w:r>
+      <w:r>
+        <w:br/>
+      </w:r>
+      <w:r>
+        <w:br/>
+      </w:r>
+      <w:r>
+        <w:rPr>
+          <w:rStyle w:val="VerbatimChar"/>
+        </w:rPr>
+        <w:t xml:space="preserve">    cohens_d, t_test</w:t>
       </w:r>
     </w:p>
     <w:bookmarkEnd w:id="23"/>
@@ -11547,7 +11602,7 @@
         <w:rPr>
           <w:rStyle w:val="StringTok"/>
         </w:rPr>
-        <w:t xml:space="preserve">"spearman"</w:t>
+        <w:t xml:space="preserve">"kendall"</w:t>
       </w:r>
       <w:r>
         <w:rPr>
@@ -11818,55 +11873,55 @@
                 <w:rFonts w:ascii="Calibri" w:hAnsi="Calibri"/>
                 <w:sz w:val="20"/>
               </w:rPr>
-              <w:t xml:space="default">-0.31</w:t>
-            </w:r>
-          </w:p>
-        </w:tc>
-        <w:tc>
-          <w:tcPr>
-            <w:tcBorders>
-              <w:top w:val="single" w:space="0" w:color="D3D3D3"/>
-              <w:bottom w:val="single" w:space="0" w:color="D3D3D3"/>
-              <w:start w:val="single" w:space="0" w:color="D3D3D3"/>
-              <w:end w:val="single" w:space="0" w:color="D3D3D3"/>
-            </w:tcBorders>
-          </w:tcPr>
-          <w:p>
-            <w:pPr>
-              <w:spacing w:before="0" w:after="60"/>
-              <w:keepNext/>
-              <w:jc w:val="end"/>
-            </w:pPr>
-            <w:r>
-              <w:rPr>
-                <w:rFonts w:ascii="Calibri" w:hAnsi="Calibri"/>
-                <w:sz w:val="20"/>
-              </w:rPr>
-              <w:t xml:space="default">890.4</w:t>
-            </w:r>
-          </w:p>
-        </w:tc>
-        <w:tc>
-          <w:tcPr>
-            <w:tcBorders>
-              <w:top w:val="single" w:space="0" w:color="D3D3D3"/>
-              <w:bottom w:val="single" w:space="0" w:color="D3D3D3"/>
-              <w:start w:val="single" w:space="0" w:color="D3D3D3"/>
-              <w:end w:val="single" w:space="0" w:color="D3D3D3"/>
-            </w:tcBorders>
-          </w:tcPr>
-          <w:p>
-            <w:pPr>
-              <w:spacing w:before="0" w:after="60"/>
-              <w:keepNext/>
-              <w:jc w:val="end"/>
-            </w:pPr>
-            <w:r>
-              <w:rPr>
-                <w:rFonts w:ascii="Calibri" w:hAnsi="Calibri"/>
-                <w:sz w:val="20"/>
-              </w:rPr>
-              <w:t xml:space="default">0.24</w:t>
+              <w:t xml:space="default">-0.26</w:t>
+            </w:r>
+          </w:p>
+        </w:tc>
+        <w:tc>
+          <w:tcPr>
+            <w:tcBorders>
+              <w:top w:val="single" w:space="0" w:color="D3D3D3"/>
+              <w:bottom w:val="single" w:space="0" w:color="D3D3D3"/>
+              <w:start w:val="single" w:space="0" w:color="D3D3D3"/>
+              <w:end w:val="single" w:space="0" w:color="D3D3D3"/>
+            </w:tcBorders>
+          </w:tcPr>
+          <w:p>
+            <w:pPr>
+              <w:spacing w:before="0" w:after="60"/>
+              <w:keepNext/>
+              <w:jc w:val="end"/>
+            </w:pPr>
+            <w:r>
+              <w:rPr>
+                <w:rFonts w:ascii="Calibri" w:hAnsi="Calibri"/>
+                <w:sz w:val="20"/>
+              </w:rPr>
+              <w:t xml:space="default">-1.2</w:t>
+            </w:r>
+          </w:p>
+        </w:tc>
+        <w:tc>
+          <w:tcPr>
+            <w:tcBorders>
+              <w:top w:val="single" w:space="0" w:color="D3D3D3"/>
+              <w:bottom w:val="single" w:space="0" w:color="D3D3D3"/>
+              <w:start w:val="single" w:space="0" w:color="D3D3D3"/>
+              <w:end w:val="single" w:space="0" w:color="D3D3D3"/>
+            </w:tcBorders>
+          </w:tcPr>
+          <w:p>
+            <w:pPr>
+              <w:spacing w:before="0" w:after="60"/>
+              <w:keepNext/>
+              <w:jc w:val="end"/>
+            </w:pPr>
+            <w:r>
+              <w:rPr>
+                <w:rFonts w:ascii="Calibri" w:hAnsi="Calibri"/>
+                <w:sz w:val="20"/>
+              </w:rPr>
+              <w:t xml:space="default">0.23</w:t>
             </w:r>
           </w:p>
         </w:tc>
@@ -11890,7 +11945,7 @@
                 <w:rFonts w:ascii="Calibri" w:hAnsi="Calibri"/>
                 <w:sz w:val="20"/>
               </w:rPr>
-              <w:t xml:space="default">Spearman's rank correlation rho</w:t>
+              <w:t xml:space="default">Kendall's rank correlation tau</w:t>
             </w:r>
           </w:p>
         </w:tc>
@@ -11926,6 +11981,121 @@
       </w:pPr>
       <w:r>
         <w:rPr>
+          <w:rStyle w:val="FunctionTok"/>
+        </w:rPr>
+        <w:t xml:space="preserve">cor_apa</w:t>
+      </w:r>
+      <w:r>
+        <w:rPr>
+          <w:rStyle w:val="NormalTok"/>
+        </w:rPr>
+        <w:t xml:space="preserve">(</w:t>
+      </w:r>
+      <w:r>
+        <w:rPr>
+          <w:rStyle w:val="FunctionTok"/>
+        </w:rPr>
+        <w:t xml:space="preserve">cor.test</w:t>
+      </w:r>
+      <w:r>
+        <w:rPr>
+          <w:rStyle w:val="NormalTok"/>
+        </w:rPr>
+        <w:t xml:space="preserve">(hansul1</w:t>
+      </w:r>
+      <w:r>
+        <w:rPr>
+          <w:rStyle w:val="SpecialCharTok"/>
+        </w:rPr>
+        <w:t xml:space="preserve">$</w:t>
+      </w:r>
+      <w:r>
+        <w:rPr>
+          <w:rStyle w:val="NormalTok"/>
+        </w:rPr>
+        <w:t xml:space="preserve">h_mean, hansul1</w:t>
+      </w:r>
+      <w:r>
+        <w:rPr>
+          <w:rStyle w:val="SpecialCharTok"/>
+        </w:rPr>
+        <w:t xml:space="preserve">$</w:t>
+      </w:r>
+      <w:r>
+        <w:rPr>
+          <w:rStyle w:val="NormalTok"/>
+        </w:rPr>
+        <w:t xml:space="preserve">grado,</w:t>
+      </w:r>
+      <w:r>
+        <w:br/>
+      </w:r>
+      <w:r>
+        <w:rPr>
+          <w:rStyle w:val="NormalTok"/>
+        </w:rPr>
+        <w:t xml:space="preserve">                </w:t>
+      </w:r>
+      <w:r>
+        <w:rPr>
+          <w:rStyle w:val="AttributeTok"/>
+        </w:rPr>
+        <w:t xml:space="preserve">method =</w:t>
+      </w:r>
+      <w:r>
+        <w:rPr>
+          <w:rStyle w:val="NormalTok"/>
+        </w:rPr>
+        <w:t xml:space="preserve"> </w:t>
+      </w:r>
+      <w:r>
+        <w:rPr>
+          <w:rStyle w:val="StringTok"/>
+        </w:rPr>
+        <w:t xml:space="preserve">"kendall"</w:t>
+      </w:r>
+      <w:r>
+        <w:rPr>
+          <w:rStyle w:val="NormalTok"/>
+        </w:rPr>
+        <w:t xml:space="preserve">, </w:t>
+      </w:r>
+      <w:r>
+        <w:rPr>
+          <w:rStyle w:val="AttributeTok"/>
+        </w:rPr>
+        <w:t xml:space="preserve">exact=</w:t>
+      </w:r>
+      <w:r>
+        <w:rPr>
+          <w:rStyle w:val="ConstantTok"/>
+        </w:rPr>
+        <w:t xml:space="preserve">FALSE</w:t>
+      </w:r>
+      <w:r>
+        <w:rPr>
+          <w:rStyle w:val="NormalTok"/>
+        </w:rPr>
+        <w:t xml:space="preserve">))</w:t>
+      </w:r>
+    </w:p>
+    <w:p>
+      <w:pPr>
+        <w:pStyle w:val="SourceCode"/>
+      </w:pPr>
+      <w:r>
+        <w:rPr>
+          <w:rStyle w:val="VerbatimChar"/>
+        </w:rPr>
+        <w:t xml:space="preserve">r_tau = -.26, p = .232</w:t>
+      </w:r>
+    </w:p>
+    <w:p>
+      <w:pPr>
+        <w:pStyle w:val="SourceCode"/>
+      </w:pPr>
+      <w:r>
+        <w:rPr>
           <w:rStyle w:val="NormalTok"/>
         </w:rPr>
         <w:t xml:space="preserve">hansul1 </w:t>
@@ -12120,7 +12290,7 @@
         <w:rPr>
           <w:rStyle w:val="StringTok"/>
         </w:rPr>
-        <w:t xml:space="preserve">'spearman'</w:t>
+        <w:t xml:space="preserve">'kendall'</w:t>
       </w:r>
       <w:r>
         <w:rPr>
@@ -12181,7 +12351,7 @@
               <a:graphicData uri="http://schemas.openxmlformats.org/drawingml/2006/picture">
                 <pic:pic>
                   <pic:nvPicPr>
-                    <pic:cNvPr descr="paghahanda_files/figure-docx/unnamed-chunk-16-1.png" id="36" name="Picture"/>
+                    <pic:cNvPr descr="paghahanda_files/figure-docx/unnamed-chunk-17-1.png" id="36" name="Picture"/>
                     <pic:cNvPicPr>
                       <a:picLocks noChangeArrowheads="1" noChangeAspect="1"/>
                     </pic:cNvPicPr>
@@ -12307,7 +12477,7 @@
         <w:rPr>
           <w:rStyle w:val="StringTok"/>
         </w:rPr>
-        <w:t xml:space="preserve">"spearman"</w:t>
+        <w:t xml:space="preserve">"kendall"</w:t>
       </w:r>
       <w:r>
         <w:rPr>
@@ -12578,55 +12748,55 @@
                 <w:rFonts w:ascii="Calibri" w:hAnsi="Calibri"/>
                 <w:sz w:val="20"/>
               </w:rPr>
-              <w:t xml:space="default">0.02</w:t>
-            </w:r>
-          </w:p>
-        </w:tc>
-        <w:tc>
-          <w:tcPr>
-            <w:tcBorders>
-              <w:top w:val="single" w:space="0" w:color="D3D3D3"/>
-              <w:bottom w:val="single" w:space="0" w:color="D3D3D3"/>
-              <w:start w:val="single" w:space="0" w:color="D3D3D3"/>
-              <w:end w:val="single" w:space="0" w:color="D3D3D3"/>
-            </w:tcBorders>
-          </w:tcPr>
-          <w:p>
-            <w:pPr>
-              <w:spacing w:before="0" w:after="60"/>
-              <w:keepNext/>
-              <w:jc w:val="end"/>
-            </w:pPr>
-            <w:r>
-              <w:rPr>
-                <w:rFonts w:ascii="Calibri" w:hAnsi="Calibri"/>
-                <w:sz w:val="20"/>
-              </w:rPr>
-              <w:t xml:space="default">669.53</w:t>
-            </w:r>
-          </w:p>
-        </w:tc>
-        <w:tc>
-          <w:tcPr>
-            <w:tcBorders>
-              <w:top w:val="single" w:space="0" w:color="D3D3D3"/>
-              <w:bottom w:val="single" w:space="0" w:color="D3D3D3"/>
-              <w:start w:val="single" w:space="0" w:color="D3D3D3"/>
-              <w:end w:val="single" w:space="0" w:color="D3D3D3"/>
-            </w:tcBorders>
-          </w:tcPr>
-          <w:p>
-            <w:pPr>
-              <w:spacing w:before="0" w:after="60"/>
-              <w:keepNext/>
-              <w:jc w:val="end"/>
-            </w:pPr>
-            <w:r>
-              <w:rPr>
-                <w:rFonts w:ascii="Calibri" w:hAnsi="Calibri"/>
-                <w:sz w:val="20"/>
-              </w:rPr>
-              <w:t xml:space="default">0.95</w:t>
+              <w:t xml:space="default">0.01</w:t>
+            </w:r>
+          </w:p>
+        </w:tc>
+        <w:tc>
+          <w:tcPr>
+            <w:tcBorders>
+              <w:top w:val="single" w:space="0" w:color="D3D3D3"/>
+              <w:bottom w:val="single" w:space="0" w:color="D3D3D3"/>
+              <w:start w:val="single" w:space="0" w:color="D3D3D3"/>
+              <w:end w:val="single" w:space="0" w:color="D3D3D3"/>
+            </w:tcBorders>
+          </w:tcPr>
+          <w:p>
+            <w:pPr>
+              <w:spacing w:before="0" w:after="60"/>
+              <w:keepNext/>
+              <w:jc w:val="end"/>
+            </w:pPr>
+            <w:r>
+              <w:rPr>
+                <w:rFonts w:ascii="Calibri" w:hAnsi="Calibri"/>
+                <w:sz w:val="20"/>
+              </w:rPr>
+              <w:t xml:space="default">0.05</w:t>
+            </w:r>
+          </w:p>
+        </w:tc>
+        <w:tc>
+          <w:tcPr>
+            <w:tcBorders>
+              <w:top w:val="single" w:space="0" w:color="D3D3D3"/>
+              <w:bottom w:val="single" w:space="0" w:color="D3D3D3"/>
+              <w:start w:val="single" w:space="0" w:color="D3D3D3"/>
+              <w:end w:val="single" w:space="0" w:color="D3D3D3"/>
+            </w:tcBorders>
+          </w:tcPr>
+          <w:p>
+            <w:pPr>
+              <w:spacing w:before="0" w:after="60"/>
+              <w:keepNext/>
+              <w:jc w:val="end"/>
+            </w:pPr>
+            <w:r>
+              <w:rPr>
+                <w:rFonts w:ascii="Calibri" w:hAnsi="Calibri"/>
+                <w:sz w:val="20"/>
+              </w:rPr>
+              <w:t xml:space="default">0.96</w:t>
             </w:r>
           </w:p>
         </w:tc>
@@ -12650,7 +12820,7 @@
                 <w:rFonts w:ascii="Calibri" w:hAnsi="Calibri"/>
                 <w:sz w:val="20"/>
               </w:rPr>
-              <w:t xml:space="default">Spearman's rank correlation rho</w:t>
+              <w:t xml:space="default">Kendall's rank correlation tau</w:t>
             </w:r>
           </w:p>
         </w:tc>
@@ -12880,7 +13050,7 @@
         <w:rPr>
           <w:rStyle w:val="StringTok"/>
         </w:rPr>
-        <w:t xml:space="preserve">'spearman'</w:t>
+        <w:t xml:space="preserve">'kendall'</w:t>
       </w:r>
       <w:r>
         <w:rPr>
@@ -12941,7 +13111,7 @@
               <a:graphicData uri="http://schemas.openxmlformats.org/drawingml/2006/picture">
                 <pic:pic>
                   <pic:nvPicPr>
-                    <pic:cNvPr descr="paghahanda_files/figure-docx/unnamed-chunk-18-1.png" id="40" name="Picture"/>
+                    <pic:cNvPr descr="paghahanda_files/figure-docx/unnamed-chunk-19-1.png" id="40" name="Picture"/>
                     <pic:cNvPicPr>
                       <a:picLocks noChangeArrowheads="1" noChangeAspect="1"/>
                     </pic:cNvPicPr>

</xml_diff>